<commit_message>
updated some structure and readme
</commit_message>
<xml_diff>
--- a/docs/usermanual.docx
+++ b/docs/usermanual.docx
@@ -91,6 +91,7 @@
           <w:rFonts w:ascii="Arial" w:hAnsi="Arial" w:cs="Arial"/>
           <w:noProof/>
           <w:sz w:val="160"/>
+          <w:lang w:eastAsia="en-ZA"/>
         </w:rPr>
         <mc:AlternateContent>
           <mc:Choice Requires="wps">
@@ -417,8 +418,6 @@
       <w:r>
         <w:br w:type="page"/>
       </w:r>
-      <w:bookmarkStart w:id="0" w:name="_GoBack"/>
-      <w:bookmarkEnd w:id="0"/>
     </w:p>
     <w:p>
       <w:r>
@@ -584,10 +583,30 @@
         </w:drawing>
       </w:r>
       <w:r>
-        <w:t xml:space="preserve">RegAcquire is a simple batch program converted to an exe for portability and easy usage. RegAcquire </w:t>
-      </w:r>
-      <w:r>
-        <w:t xml:space="preserve">is simple to use, all you need to do is run the exe and the program will automatically acquire the </w:t>
+        <w:t xml:space="preserve">RegAcquire is a simple batch program converted to an </w:t>
+      </w:r>
+      <w:bookmarkStart w:id="0" w:name="_GoBack"/>
+      <w:bookmarkEnd w:id="0"/>
+      <w:r>
+        <w:rPr>
+          <w:noProof/>
+        </w:rPr>
+        <w:t>exe</w:t>
+      </w:r>
+      <w:r>
+        <w:t xml:space="preserve"> for portability and easy usage. RegAcquire </w:t>
+      </w:r>
+      <w:r>
+        <w:t xml:space="preserve">is simple to use, all you need to do is run the </w:t>
+      </w:r>
+      <w:r>
+        <w:rPr>
+          <w:noProof/>
+        </w:rPr>
+        <w:t>exe</w:t>
+      </w:r>
+      <w:r>
+        <w:t xml:space="preserve"> and the program will automatically acquire the </w:t>
       </w:r>
       <w:r>
         <w:t xml:space="preserve">registry </w:t>
@@ -623,11 +642,12 @@
       <w:r>
         <w:t xml:space="preserve"> performed. Below </w:t>
       </w:r>
-      <w:proofErr w:type="gramStart"/>
-      <w:r>
-        <w:t>is</w:t>
-      </w:r>
-      <w:proofErr w:type="gramEnd"/>
+      <w:r>
+        <w:rPr>
+          <w:noProof/>
+        </w:rPr>
+        <w:t>are</w:t>
+      </w:r>
       <w:r>
         <w:t xml:space="preserve"> </w:t>
       </w:r>
@@ -655,14 +675,13 @@
         </w:rPr>
         <w:t xml:space="preserve">Run the </w:t>
       </w:r>
-      <w:proofErr w:type="spellStart"/>
-      <w:r>
-        <w:rPr>
-          <w:b/>
-        </w:rPr>
-        <w:t>msi</w:t>
-      </w:r>
-      <w:proofErr w:type="spellEnd"/>
+      <w:r>
+        <w:rPr>
+          <w:b/>
+          <w:noProof/>
+        </w:rPr>
+        <w:t>MSI</w:t>
+      </w:r>
       <w:r>
         <w:rPr>
           <w:b/>
@@ -769,7 +788,20 @@
           <w:b/>
         </w:rPr>
         <w:lastRenderedPageBreak/>
-        <w:t>Once the installation is complete you will see a shortcut icon on the desktop called “RegSmart” double click on it and it should open, if it doesn’t then please run it in Administrator mode.</w:t>
+        <w:t xml:space="preserve">Once the installation is complete you will see a shortcut icon on the desktop called “RegSmart” double click on it and it should </w:t>
+      </w:r>
+      <w:r>
+        <w:rPr>
+          <w:b/>
+          <w:noProof/>
+        </w:rPr>
+        <w:t>open</w:t>
+      </w:r>
+      <w:r>
+        <w:rPr>
+          <w:b/>
+        </w:rPr>
+        <w:t xml:space="preserve"> if it doesn’t then please run it in Administrator mode.</w:t>
       </w:r>
     </w:p>
     <w:p>
@@ -1088,7 +1120,58 @@
         <w:rPr>
           <w:b/>
         </w:rPr>
-        <w:t>Once you have selected the folder RegSmart will start importing the dumps and then validating the dumps to check if they have been modified. If there are an error will be displayed and the session will not be created.</w:t>
+        <w:t xml:space="preserve">Once you have selected the folder RegSmart will start importing the dumps and then validating the dumps to check if they have been modified. If there </w:t>
+      </w:r>
+      <w:r>
+        <w:rPr>
+          <w:b/>
+          <w:noProof/>
+        </w:rPr>
+        <w:t>is</w:t>
+      </w:r>
+      <w:r>
+        <w:rPr>
+          <w:b/>
+        </w:rPr>
+        <w:t xml:space="preserve"> an</w:t>
+      </w:r>
+      <w:r>
+        <w:rPr>
+          <w:b/>
+        </w:rPr>
+        <w:t>y</w:t>
+      </w:r>
+      <w:r>
+        <w:rPr>
+          <w:b/>
+        </w:rPr>
+        <w:t xml:space="preserve"> </w:t>
+      </w:r>
+      <w:proofErr w:type="gramStart"/>
+      <w:r>
+        <w:rPr>
+          <w:b/>
+        </w:rPr>
+        <w:t>error</w:t>
+      </w:r>
+      <w:r>
+        <w:rPr>
+          <w:b/>
+        </w:rPr>
+        <w:t>s</w:t>
+      </w:r>
+      <w:proofErr w:type="gramEnd"/>
+      <w:r>
+        <w:rPr>
+          <w:b/>
+        </w:rPr>
+        <w:t xml:space="preserve"> they</w:t>
+      </w:r>
+      <w:r>
+        <w:rPr>
+          <w:b/>
+        </w:rPr>
+        <w:t xml:space="preserve"> will be displayed and the session will not be created.</w:t>
       </w:r>
     </w:p>
     <w:p>
@@ -1112,7 +1195,47 @@
         <w:rPr>
           <w:b/>
         </w:rPr>
-        <w:t>s column, if you wish to change the session you can simple close the session via “File-&gt;Close Session” or simple click on another session to load.</w:t>
+        <w:t xml:space="preserve">s column, if you wish to change the session you can </w:t>
+      </w:r>
+      <w:r>
+        <w:rPr>
+          <w:b/>
+          <w:noProof/>
+        </w:rPr>
+        <w:t>simpl</w:t>
+      </w:r>
+      <w:r>
+        <w:rPr>
+          <w:b/>
+          <w:noProof/>
+        </w:rPr>
+        <w:t>y</w:t>
+      </w:r>
+      <w:r>
+        <w:rPr>
+          <w:b/>
+        </w:rPr>
+        <w:t xml:space="preserve"> close the session via “File-&gt;Close Session” or </w:t>
+      </w:r>
+      <w:r>
+        <w:rPr>
+          <w:b/>
+          <w:noProof/>
+        </w:rPr>
+        <w:t>simpl</w:t>
+      </w:r>
+      <w:r>
+        <w:rPr>
+          <w:b/>
+          <w:noProof/>
+        </w:rPr>
+        <w:t>y</w:t>
+      </w:r>
+      <w:r>
+        <w:rPr>
+          <w:b/>
+        </w:rPr>
+        <w:t xml:space="preserve"> click on another session to load.</w:t>
       </w:r>
     </w:p>
     <w:p>
@@ -1178,7 +1301,27 @@
         <w:rPr>
           <w:b/>
         </w:rPr>
-        <w:t xml:space="preserve"> there is only 1 type of settings and that is exclusion databases, these exclusion databases are only used for report generation, to limit the amount of data that is generated. These databases act like a filter and filter out items that not relevant to the organization. These databases are not maintained and by default they are empty and not set to be filtered. These databases are just for organizations to maintain and exclude information that they find is not useful, since there are so many items and events that are system related and has no use for the organization. </w:t>
+        <w:t xml:space="preserve"> there is only 1 type of settings and that is exclusion databases, these exclusion databases are only used for report generation, to limit the amount of data that is generated. These databases act like a filter and filter out items that not relevant to the organization. These databases are not maintained and by </w:t>
+      </w:r>
+      <w:r>
+        <w:rPr>
+          <w:b/>
+          <w:noProof/>
+        </w:rPr>
+        <w:t>default</w:t>
+      </w:r>
+      <w:r>
+        <w:rPr>
+          <w:b/>
+          <w:noProof/>
+        </w:rPr>
+        <w:t>,</w:t>
+      </w:r>
+      <w:r>
+        <w:rPr>
+          <w:b/>
+        </w:rPr>
+        <w:t xml:space="preserve"> they are empty and not set to be filtered. These databases are just for organizations to maintain and exclude information that they find is not useful, since there are so many items and events that are system related and has no use for the organization. </w:t>
       </w:r>
     </w:p>
     <w:p>
@@ -1343,8 +1486,29 @@
       <w:r>
         <w:rPr>
           <w:b/>
-        </w:rPr>
-        <w:t xml:space="preserve">noting </w:t>
+          <w:noProof/>
+        </w:rPr>
+        <w:t>not</w:t>
+      </w:r>
+      <w:r>
+        <w:rPr>
+          <w:b/>
+          <w:noProof/>
+        </w:rPr>
+        <w:t>h</w:t>
+      </w:r>
+      <w:r>
+        <w:rPr>
+          <w:b/>
+          <w:noProof/>
+        </w:rPr>
+        <w:t>ing</w:t>
+      </w:r>
+      <w:r>
+        <w:rPr>
+          <w:b/>
+        </w:rPr>
+        <w:t xml:space="preserve"> </w:t>
       </w:r>
       <w:r>
         <w:rPr>
@@ -1356,7 +1520,47 @@
         <w:rPr>
           <w:b/>
         </w:rPr>
-        <w:t>happened there will be a stamp saying “RegSmart certified”. This holds no warranty or guarantee this is just to notify that the reporting process completed successfully with all the necessary checks performed were successful.</w:t>
+        <w:t xml:space="preserve">happened there will be a stamp saying “RegSmart certified”. This holds no warranty or </w:t>
+      </w:r>
+      <w:r>
+        <w:rPr>
+          <w:b/>
+          <w:noProof/>
+        </w:rPr>
+        <w:t>guarantee</w:t>
+      </w:r>
+      <w:r>
+        <w:rPr>
+          <w:b/>
+          <w:noProof/>
+        </w:rPr>
+        <w:t>s</w:t>
+      </w:r>
+      <w:r>
+        <w:rPr>
+          <w:b/>
+        </w:rPr>
+        <w:t xml:space="preserve"> this is just to notify that the reporting process completed successfully with all the necessary checks performed </w:t>
+      </w:r>
+      <w:r>
+        <w:rPr>
+          <w:b/>
+          <w:noProof/>
+        </w:rPr>
+        <w:t>w</w:t>
+      </w:r>
+      <w:r>
+        <w:rPr>
+          <w:b/>
+          <w:noProof/>
+        </w:rPr>
+        <w:t>as</w:t>
+      </w:r>
+      <w:r>
+        <w:rPr>
+          <w:b/>
+        </w:rPr>
+        <w:t xml:space="preserve"> successful.</w:t>
       </w:r>
       <w:r>
         <w:rPr>

</xml_diff>